<commit_message>
commit by sunyao , after testing with data warehouse, I made some modification
</commit_message>
<xml_diff>
--- a/docs/05_集团多维分析改造_测试报告.docx
+++ b/docs/05_集团多维分析改造_测试报告.docx
@@ -5889,9 +5889,6 @@
           <w:p>
             <w:pPr>
               <w:pStyle w:val="af8"/>
-              <w:rPr>
-                <w:rFonts w:hint="eastAsia"/>
-              </w:rPr>
             </w:pPr>
             <w:r>
               <w:rPr>
@@ -5960,9 +5957,6 @@
           <w:p>
             <w:pPr>
               <w:pStyle w:val="af8"/>
-              <w:rPr>
-                <w:rFonts w:hint="eastAsia"/>
-              </w:rPr>
             </w:pPr>
             <w:r>
               <w:rPr>
@@ -5974,9 +5968,6 @@
           <w:p>
             <w:pPr>
               <w:pStyle w:val="af8"/>
-              <w:rPr>
-                <w:rFonts w:hint="eastAsia"/>
-              </w:rPr>
             </w:pPr>
             <w:r>
               <w:rPr>
@@ -6476,9 +6467,6 @@
                 <w:ilvl w:val="0"/>
                 <w:numId w:val="40"/>
               </w:numPr>
-              <w:rPr>
-                <w:rFonts w:hint="eastAsia"/>
-              </w:rPr>
             </w:pPr>
             <w:r>
               <w:rPr>
@@ -6494,9 +6482,6 @@
                 <w:ilvl w:val="0"/>
                 <w:numId w:val="40"/>
               </w:numPr>
-              <w:rPr>
-                <w:rFonts w:hint="eastAsia"/>
-              </w:rPr>
             </w:pPr>
             <w:r>
               <w:rPr>
@@ -6563,9 +6548,6 @@
                 <w:ilvl w:val="0"/>
                 <w:numId w:val="40"/>
               </w:numPr>
-              <w:rPr>
-                <w:rFonts w:hint="eastAsia"/>
-              </w:rPr>
             </w:pPr>
             <w:r>
               <w:rPr>
@@ -6840,13 +6822,7 @@
               <w:rPr>
                 <w:rFonts w:hint="eastAsia"/>
               </w:rPr>
-              <w:t>用户自定义</w:t>
-            </w:r>
-            <w:r>
-              <w:rPr>
-                <w:rFonts w:hint="eastAsia"/>
-              </w:rPr>
-              <w:t>维度模板</w:t>
+              <w:t>系统禁止明细输出</w:t>
             </w:r>
           </w:p>
         </w:tc>
@@ -6924,7 +6900,7 @@
               <w:pStyle w:val="af8"/>
               <w:numPr>
                 <w:ilvl w:val="0"/>
-                <w:numId w:val="41"/>
+                <w:numId w:val="42"/>
               </w:numPr>
               <w:rPr>
                 <w:rFonts w:hint="eastAsia"/>
@@ -6934,8 +6910,35 @@
               <w:rPr>
                 <w:rFonts w:hint="eastAsia"/>
               </w:rPr>
-              <w:t>点击定义维度模板 按钮</w:t>
-            </w:r>
+              <w:t>进入界面，建立新任务，输入名称后点确定键</w:t>
+            </w:r>
+          </w:p>
+          <w:p>
+            <w:pPr>
+              <w:pStyle w:val="af8"/>
+              <w:numPr>
+                <w:ilvl w:val="0"/>
+                <w:numId w:val="42"/>
+              </w:numPr>
+              <w:rPr>
+                <w:rFonts w:hint="eastAsia"/>
+              </w:rPr>
+            </w:pPr>
+            <w:r>
+              <w:rPr>
+                <w:rFonts w:hint="eastAsia"/>
+              </w:rPr>
+              <w:t>从左侧字段列表中选取“用户标识”，并拖拽到右侧“输出结果”窗口，如图</w:t>
+            </w:r>
+          </w:p>
+          <w:p>
+            <w:pPr>
+              <w:pStyle w:val="af8"/>
+              <w:ind w:left="420"/>
+              <w:rPr>
+                <w:rFonts w:hint="eastAsia"/>
+              </w:rPr>
+            </w:pPr>
             <w:r>
               <w:rPr>
                 <w:rFonts w:hint="eastAsia"/>
@@ -6943,9 +6946,9 @@
               </w:rPr>
               <w:drawing>
                 <wp:inline distT="0" distB="0" distL="0" distR="0">
-                  <wp:extent cx="767751" cy="199409"/>
+                  <wp:extent cx="3258988" cy="1694140"/>
                   <wp:effectExtent l="19050" t="0" r="0" b="0"/>
-                  <wp:docPr id="19" name="图片 19"/>
+                  <wp:docPr id="2" name="图片 1"/>
                   <wp:cNvGraphicFramePr>
                     <a:graphicFrameLocks xmlns:a="http://schemas.openxmlformats.org/drawingml/2006/main" noChangeAspect="1"/>
                   </wp:cNvGraphicFramePr>
@@ -6953,7 +6956,7 @@
                     <a:graphicData uri="http://schemas.openxmlformats.org/drawingml/2006/picture">
                       <pic:pic xmlns:pic="http://schemas.openxmlformats.org/drawingml/2006/picture">
                         <pic:nvPicPr>
-                          <pic:cNvPr id="0" name="Picture 19"/>
+                          <pic:cNvPr id="0" name="Picture 1"/>
                           <pic:cNvPicPr>
                             <a:picLocks noChangeAspect="1" noChangeArrowheads="1"/>
                           </pic:cNvPicPr>
@@ -6968,7 +6971,7 @@
                         <pic:spPr bwMode="auto">
                           <a:xfrm>
                             <a:off x="0" y="0"/>
-                            <a:ext cx="769385" cy="199833"/>
+                            <a:ext cx="3258794" cy="1694039"/>
                           </a:xfrm>
                           <a:prstGeom prst="rect">
                             <a:avLst/>
@@ -6987,19 +6990,13 @@
                 </wp:inline>
               </w:drawing>
             </w:r>
-            <w:r>
-              <w:rPr>
-                <w:rFonts w:hint="eastAsia"/>
-              </w:rPr>
-              <w:t>，系统展示显示维度模板浏览界面</w:t>
-            </w:r>
           </w:p>
           <w:p>
             <w:pPr>
               <w:pStyle w:val="af8"/>
               <w:numPr>
                 <w:ilvl w:val="0"/>
-                <w:numId w:val="41"/>
+                <w:numId w:val="42"/>
               </w:numPr>
               <w:rPr>
                 <w:rFonts w:hint="eastAsia"/>
@@ -7009,7 +7006,7 @@
               <w:rPr>
                 <w:rFonts w:hint="eastAsia"/>
               </w:rPr>
-              <w:t>选择穿件新维度模板按钮，系统显示的维度定义模板界面</w:t>
+              <w:t>点击保存按钮</w:t>
             </w:r>
           </w:p>
           <w:p>
@@ -7017,7 +7014,7 @@
               <w:pStyle w:val="af8"/>
               <w:numPr>
                 <w:ilvl w:val="0"/>
-                <w:numId w:val="41"/>
+                <w:numId w:val="42"/>
               </w:numPr>
               <w:rPr>
                 <w:rFonts w:hint="eastAsia"/>
@@ -7027,30 +7024,13 @@
               <w:rPr>
                 <w:rFonts w:hint="eastAsia"/>
               </w:rPr>
-              <w:t>从左侧的字段列表中，选择字段（用户星级）拖拽至中间模板定义窗口</w:t>
-            </w:r>
-          </w:p>
-          <w:p>
-            <w:pPr>
-              <w:pStyle w:val="af8"/>
-              <w:numPr>
-                <w:ilvl w:val="0"/>
-                <w:numId w:val="41"/>
-              </w:numPr>
-              <w:rPr>
-                <w:rFonts w:hint="eastAsia"/>
-              </w:rPr>
-            </w:pPr>
-            <w:r>
-              <w:rPr>
-                <w:rFonts w:hint="eastAsia"/>
-              </w:rPr>
-              <w:t>在系统弹出的类型选在窗口中选择输出维度，并点击确认按钮</w:t>
-            </w:r>
-          </w:p>
-          <w:p>
-            <w:pPr>
-              <w:pStyle w:val="af8"/>
+              <w:t>系统弹出提示信息，并终止保存任务</w:t>
+            </w:r>
+          </w:p>
+          <w:p>
+            <w:pPr>
+              <w:pStyle w:val="af8"/>
+              <w:ind w:leftChars="300" w:left="630"/>
               <w:rPr>
                 <w:rFonts w:hint="eastAsia"/>
               </w:rPr>
@@ -7062,9 +7042,9 @@
               </w:rPr>
               <w:drawing>
                 <wp:inline distT="0" distB="0" distL="0" distR="0">
-                  <wp:extent cx="2292830" cy="578293"/>
-                  <wp:effectExtent l="19050" t="0" r="0" b="0"/>
-                  <wp:docPr id="15" name="图片 22"/>
+                  <wp:extent cx="2396347" cy="812069"/>
+                  <wp:effectExtent l="19050" t="0" r="3953" b="0"/>
+                  <wp:docPr id="3" name="图片 4"/>
                   <wp:cNvGraphicFramePr>
                     <a:graphicFrameLocks xmlns:a="http://schemas.openxmlformats.org/drawingml/2006/main" noChangeAspect="1"/>
                   </wp:cNvGraphicFramePr>
@@ -7072,7 +7052,7 @@
                     <a:graphicData uri="http://schemas.openxmlformats.org/drawingml/2006/picture">
                       <pic:pic xmlns:pic="http://schemas.openxmlformats.org/drawingml/2006/picture">
                         <pic:nvPicPr>
-                          <pic:cNvPr id="0" name="Picture 22"/>
+                          <pic:cNvPr id="0" name="Picture 4"/>
                           <pic:cNvPicPr>
                             <a:picLocks noChangeAspect="1" noChangeArrowheads="1"/>
                           </pic:cNvPicPr>
@@ -7087,7 +7067,7 @@
                         <pic:spPr bwMode="auto">
                           <a:xfrm>
                             <a:off x="0" y="0"/>
-                            <a:ext cx="2292689" cy="578257"/>
+                            <a:ext cx="2397411" cy="812430"/>
                           </a:xfrm>
                           <a:prstGeom prst="rect">
                             <a:avLst/>
@@ -7110,147 +7090,6 @@
           <w:p>
             <w:pPr>
               <w:pStyle w:val="af8"/>
-              <w:numPr>
-                <w:ilvl w:val="0"/>
-                <w:numId w:val="41"/>
-              </w:numPr>
-              <w:rPr>
-                <w:rFonts w:hint="eastAsia"/>
-              </w:rPr>
-            </w:pPr>
-            <w:r>
-              <w:rPr>
-                <w:rFonts w:hint="eastAsia"/>
-              </w:rPr>
-              <w:t>在右侧的属性窗口中，找到SQL模板项，</w:t>
-            </w:r>
-            <w:r>
-              <w:rPr>
-                <w:rFonts w:hint="eastAsia"/>
-                <w:noProof/>
-              </w:rPr>
-              <w:drawing>
-                <wp:inline distT="0" distB="0" distL="0" distR="0">
-                  <wp:extent cx="4320037" cy="328822"/>
-                  <wp:effectExtent l="19050" t="0" r="4313" b="0"/>
-                  <wp:docPr id="17" name="图片 25"/>
-                  <wp:cNvGraphicFramePr>
-                    <a:graphicFrameLocks xmlns:a="http://schemas.openxmlformats.org/drawingml/2006/main" noChangeAspect="1"/>
-                  </wp:cNvGraphicFramePr>
-                  <a:graphic xmlns:a="http://schemas.openxmlformats.org/drawingml/2006/main">
-                    <a:graphicData uri="http://schemas.openxmlformats.org/drawingml/2006/picture">
-                      <pic:pic xmlns:pic="http://schemas.openxmlformats.org/drawingml/2006/picture">
-                        <pic:nvPicPr>
-                          <pic:cNvPr id="0" name="Picture 25"/>
-                          <pic:cNvPicPr>
-                            <a:picLocks noChangeAspect="1" noChangeArrowheads="1"/>
-                          </pic:cNvPicPr>
-                        </pic:nvPicPr>
-                        <pic:blipFill>
-                          <a:blip r:embed="rId48"/>
-                          <a:srcRect/>
-                          <a:stretch>
-                            <a:fillRect/>
-                          </a:stretch>
-                        </pic:blipFill>
-                        <pic:spPr bwMode="auto">
-                          <a:xfrm>
-                            <a:off x="0" y="0"/>
-                            <a:ext cx="4321554" cy="328938"/>
-                          </a:xfrm>
-                          <a:prstGeom prst="rect">
-                            <a:avLst/>
-                          </a:prstGeom>
-                          <a:noFill/>
-                          <a:ln w="9525">
-                            <a:noFill/>
-                            <a:miter lim="800000"/>
-                            <a:headEnd/>
-                            <a:tailEnd/>
-                          </a:ln>
-                        </pic:spPr>
-                      </pic:pic>
-                    </a:graphicData>
-                  </a:graphic>
-                </wp:inline>
-              </w:drawing>
-            </w:r>
-          </w:p>
-          <w:p>
-            <w:pPr>
-              <w:pStyle w:val="af8"/>
-              <w:numPr>
-                <w:ilvl w:val="0"/>
-                <w:numId w:val="41"/>
-              </w:numPr>
-              <w:rPr>
-                <w:rFonts w:hint="eastAsia"/>
-              </w:rPr>
-            </w:pPr>
-            <w:r>
-              <w:rPr>
-                <w:rFonts w:hint="eastAsia"/>
-              </w:rPr>
-              <w:t>输入下述字符</w:t>
-            </w:r>
-            <w:r>
-              <w:rPr>
-                <w:rFonts w:hint="eastAsia"/>
-              </w:rPr>
-              <w:t xml:space="preserve">   </w:t>
-            </w:r>
-            <w:r>
-              <w:rPr>
-                <w:rFonts w:hint="eastAsia"/>
-                <w:i/>
-              </w:rPr>
-              <w:t>case when subs_star='01' then '五星钻'    when subs_star='02' then '五星金'        else '' end</w:t>
-            </w:r>
-            <w:r>
-              <w:rPr>
-                <w:rFonts w:hint="eastAsia"/>
-                <w:i/>
-              </w:rPr>
-              <w:t xml:space="preserve">   </w:t>
-            </w:r>
-          </w:p>
-          <w:p>
-            <w:pPr>
-              <w:pStyle w:val="af8"/>
-              <w:numPr>
-                <w:ilvl w:val="0"/>
-                <w:numId w:val="41"/>
-              </w:numPr>
-              <w:rPr>
-                <w:rFonts w:hint="eastAsia"/>
-              </w:rPr>
-            </w:pPr>
-            <w:r>
-              <w:rPr>
-                <w:rFonts w:hint="eastAsia"/>
-              </w:rPr>
-              <w:t>点击保存按钮保存维度模板，系统提示保存成功</w:t>
-            </w:r>
-          </w:p>
-          <w:p>
-            <w:pPr>
-              <w:pStyle w:val="af8"/>
-              <w:rPr>
-                <w:rFonts w:hint="eastAsia"/>
-              </w:rPr>
-            </w:pPr>
-          </w:p>
-          <w:p>
-            <w:pPr>
-              <w:pStyle w:val="af8"/>
-              <w:rPr>
-                <w:rFonts w:hint="eastAsia"/>
-              </w:rPr>
-            </w:pPr>
-          </w:p>
-          <w:p>
-            <w:pPr>
-              <w:pStyle w:val="af8"/>
             </w:pPr>
           </w:p>
         </w:tc>
@@ -7280,12 +7119,27 @@
           <w:p>
             <w:pPr>
               <w:pStyle w:val="QB"/>
-            </w:pPr>
-            <w:r>
-              <w:rPr>
-                <w:rFonts w:hint="eastAsia"/>
-              </w:rPr>
-              <w:t>维度模板浏览正常</w:t>
+              <w:rPr>
+                <w:rFonts w:hint="eastAsia"/>
+              </w:rPr>
+            </w:pPr>
+            <w:r>
+              <w:rPr>
+                <w:rFonts w:hint="eastAsia"/>
+              </w:rPr>
+              <w:t>系统禁止</w:t>
+            </w:r>
+            <w:r>
+              <w:rPr>
+                <w:rFonts w:hint="eastAsia"/>
+              </w:rPr>
+              <w:t>部分敏感</w:t>
+            </w:r>
+            <w:r>
+              <w:rPr>
+                <w:rFonts w:hint="eastAsia"/>
+              </w:rPr>
+              <w:t>明细输出</w:t>
             </w:r>
           </w:p>
           <w:p>
@@ -7296,7 +7150,7 @@
               <w:rPr>
                 <w:rFonts w:hint="eastAsia"/>
               </w:rPr>
-              <w:t>建立新维度模板成功</w:t>
+              <w:t>任务不能保存</w:t>
             </w:r>
           </w:p>
         </w:tc>
@@ -7423,6 +7277,7 @@
         <w:rPr>
           <w:rFonts w:hint="eastAsia"/>
         </w:rPr>
+        <w:lastRenderedPageBreak/>
         <w:t>测试报告</w:t>
       </w:r>
       <w:bookmarkEnd w:id="5"/>
@@ -7494,16 +7349,7 @@
                 <w:sz w:val="22"/>
                 <w:szCs w:val="22"/>
               </w:rPr>
-              <w:t>用户星级多维分析</w:t>
-            </w:r>
-            <w:r>
-              <w:rPr>
-                <w:rFonts w:hint="eastAsia"/>
-                <w:sz w:val="22"/>
-                <w:szCs w:val="22"/>
-              </w:rPr>
-              <w:lastRenderedPageBreak/>
-              <w:t>系统</w:t>
+              <w:t>用户星级多维分析系统</w:t>
             </w:r>
           </w:p>
         </w:tc>
@@ -7527,7 +7373,6 @@
                 <w:sz w:val="22"/>
                 <w:szCs w:val="22"/>
               </w:rPr>
-              <w:lastRenderedPageBreak/>
               <w:t>测试人</w:t>
             </w:r>
           </w:p>
@@ -7610,7 +7455,6 @@
                 <w:sz w:val="22"/>
                 <w:szCs w:val="22"/>
               </w:rPr>
-              <w:lastRenderedPageBreak/>
               <w:t>测试用例描述</w:t>
             </w:r>
           </w:p>
@@ -8356,7 +8200,7 @@
         <w:sz w:val="22"/>
         <w:szCs w:val="22"/>
       </w:rPr>
-      <w:t>8</w:t>
+      <w:t>7</w:t>
     </w:r>
     <w:r>
       <w:rPr>
@@ -10457,6 +10301,92 @@
     </w:lvl>
   </w:abstractNum>
   <w:abstractNum w:abstractNumId="23">
+    <w:nsid w:val="4CC603D3"/>
+    <w:multiLevelType w:val="hybridMultilevel"/>
+    <w:tmpl w:val="BA641B48"/>
+    <w:lvl w:ilvl="0" w:tplc="0409000F">
+      <w:start w:val="1"/>
+      <w:numFmt w:val="decimal"/>
+      <w:lvlText w:val="%1."/>
+      <w:lvlJc w:val="left"/>
+      <w:pPr>
+        <w:ind w:left="420" w:hanging="420"/>
+      </w:pPr>
+    </w:lvl>
+    <w:lvl w:ilvl="1" w:tplc="04090019">
+      <w:start w:val="1"/>
+      <w:numFmt w:val="lowerLetter"/>
+      <w:lvlText w:val="%2)"/>
+      <w:lvlJc w:val="left"/>
+      <w:pPr>
+        <w:ind w:left="840" w:hanging="420"/>
+      </w:pPr>
+    </w:lvl>
+    <w:lvl w:ilvl="2" w:tplc="0409001B" w:tentative="1">
+      <w:start w:val="1"/>
+      <w:numFmt w:val="lowerRoman"/>
+      <w:lvlText w:val="%3."/>
+      <w:lvlJc w:val="right"/>
+      <w:pPr>
+        <w:ind w:left="1260" w:hanging="420"/>
+      </w:pPr>
+    </w:lvl>
+    <w:lvl w:ilvl="3" w:tplc="0409000F" w:tentative="1">
+      <w:start w:val="1"/>
+      <w:numFmt w:val="decimal"/>
+      <w:lvlText w:val="%4."/>
+      <w:lvlJc w:val="left"/>
+      <w:pPr>
+        <w:ind w:left="1680" w:hanging="420"/>
+      </w:pPr>
+    </w:lvl>
+    <w:lvl w:ilvl="4" w:tplc="04090019" w:tentative="1">
+      <w:start w:val="1"/>
+      <w:numFmt w:val="lowerLetter"/>
+      <w:lvlText w:val="%5)"/>
+      <w:lvlJc w:val="left"/>
+      <w:pPr>
+        <w:ind w:left="2100" w:hanging="420"/>
+      </w:pPr>
+    </w:lvl>
+    <w:lvl w:ilvl="5" w:tplc="0409001B" w:tentative="1">
+      <w:start w:val="1"/>
+      <w:numFmt w:val="lowerRoman"/>
+      <w:lvlText w:val="%6."/>
+      <w:lvlJc w:val="right"/>
+      <w:pPr>
+        <w:ind w:left="2520" w:hanging="420"/>
+      </w:pPr>
+    </w:lvl>
+    <w:lvl w:ilvl="6" w:tplc="0409000F" w:tentative="1">
+      <w:start w:val="1"/>
+      <w:numFmt w:val="decimal"/>
+      <w:lvlText w:val="%7."/>
+      <w:lvlJc w:val="left"/>
+      <w:pPr>
+        <w:ind w:left="2940" w:hanging="420"/>
+      </w:pPr>
+    </w:lvl>
+    <w:lvl w:ilvl="7" w:tplc="04090019" w:tentative="1">
+      <w:start w:val="1"/>
+      <w:numFmt w:val="lowerLetter"/>
+      <w:lvlText w:val="%8)"/>
+      <w:lvlJc w:val="left"/>
+      <w:pPr>
+        <w:ind w:left="3360" w:hanging="420"/>
+      </w:pPr>
+    </w:lvl>
+    <w:lvl w:ilvl="8" w:tplc="0409001B" w:tentative="1">
+      <w:start w:val="1"/>
+      <w:numFmt w:val="lowerRoman"/>
+      <w:lvlText w:val="%9."/>
+      <w:lvlJc w:val="right"/>
+      <w:pPr>
+        <w:ind w:left="3780" w:hanging="420"/>
+      </w:pPr>
+    </w:lvl>
+  </w:abstractNum>
+  <w:abstractNum w:abstractNumId="24">
     <w:nsid w:val="4D5C15DA"/>
     <w:multiLevelType w:val="hybridMultilevel"/>
     <w:tmpl w:val="1DE40BD2"/>
@@ -10572,7 +10502,7 @@
       </w:pPr>
     </w:lvl>
   </w:abstractNum>
-  <w:abstractNum w:abstractNumId="24">
+  <w:abstractNum w:abstractNumId="25">
     <w:nsid w:val="4D7C5F16"/>
     <w:multiLevelType w:val="hybridMultilevel"/>
     <w:tmpl w:val="4C2A518C"/>
@@ -10658,7 +10588,7 @@
       </w:pPr>
     </w:lvl>
   </w:abstractNum>
-  <w:abstractNum w:abstractNumId="25">
+  <w:abstractNum w:abstractNumId="26">
     <w:nsid w:val="50D837D9"/>
     <w:multiLevelType w:val="hybridMultilevel"/>
     <w:tmpl w:val="1DE40BD2"/>
@@ -10774,7 +10704,7 @@
       </w:pPr>
     </w:lvl>
   </w:abstractNum>
-  <w:abstractNum w:abstractNumId="26">
+  <w:abstractNum w:abstractNumId="27">
     <w:nsid w:val="52AF4A8B"/>
     <w:multiLevelType w:val="hybridMultilevel"/>
     <w:tmpl w:val="1DE40BD2"/>
@@ -10890,7 +10820,7 @@
       </w:pPr>
     </w:lvl>
   </w:abstractNum>
-  <w:abstractNum w:abstractNumId="27">
+  <w:abstractNum w:abstractNumId="28">
     <w:nsid w:val="56850442"/>
     <w:multiLevelType w:val="hybridMultilevel"/>
     <w:tmpl w:val="05700C56"/>
@@ -11007,7 +10937,7 @@
       </w:pPr>
     </w:lvl>
   </w:abstractNum>
-  <w:abstractNum w:abstractNumId="28">
+  <w:abstractNum w:abstractNumId="29">
     <w:nsid w:val="652D2CEF"/>
     <w:multiLevelType w:val="hybridMultilevel"/>
     <w:tmpl w:val="1DE40BD2"/>
@@ -11123,7 +11053,7 @@
       </w:pPr>
     </w:lvl>
   </w:abstractNum>
-  <w:abstractNum w:abstractNumId="29">
+  <w:abstractNum w:abstractNumId="30">
     <w:nsid w:val="657D3FBC"/>
     <w:multiLevelType w:val="multilevel"/>
     <w:tmpl w:val="7A3E0262"/>
@@ -11281,7 +11211,7 @@
       </w:rPr>
     </w:lvl>
   </w:abstractNum>
-  <w:abstractNum w:abstractNumId="30">
+  <w:abstractNum w:abstractNumId="31">
     <w:nsid w:val="6C91516B"/>
     <w:multiLevelType w:val="multilevel"/>
     <w:tmpl w:val="0409001F"/>
@@ -11395,7 +11325,7 @@
       </w:pPr>
     </w:lvl>
   </w:abstractNum>
-  <w:abstractNum w:abstractNumId="31">
+  <w:abstractNum w:abstractNumId="32">
     <w:nsid w:val="6CE7313E"/>
     <w:multiLevelType w:val="multilevel"/>
     <w:tmpl w:val="9B241C88"/>
@@ -11509,7 +11439,7 @@
       </w:pPr>
     </w:lvl>
   </w:abstractNum>
-  <w:abstractNum w:abstractNumId="32">
+  <w:abstractNum w:abstractNumId="33">
     <w:nsid w:val="72114ED4"/>
     <w:multiLevelType w:val="multilevel"/>
     <w:tmpl w:val="5BC0420C"/>
@@ -11623,7 +11553,7 @@
       </w:pPr>
     </w:lvl>
   </w:abstractNum>
-  <w:abstractNum w:abstractNumId="33">
+  <w:abstractNum w:abstractNumId="34">
     <w:nsid w:val="73EF6C9F"/>
     <w:multiLevelType w:val="multilevel"/>
     <w:tmpl w:val="0409001D"/>
@@ -11737,7 +11667,7 @@
       </w:pPr>
     </w:lvl>
   </w:abstractNum>
-  <w:abstractNum w:abstractNumId="34">
+  <w:abstractNum w:abstractNumId="35">
     <w:nsid w:val="755936BE"/>
     <w:multiLevelType w:val="hybridMultilevel"/>
     <w:tmpl w:val="1DE40BD2"/>
@@ -11853,7 +11783,7 @@
       </w:pPr>
     </w:lvl>
   </w:abstractNum>
-  <w:abstractNum w:abstractNumId="35">
+  <w:abstractNum w:abstractNumId="36">
     <w:nsid w:val="75982107"/>
     <w:multiLevelType w:val="hybridMultilevel"/>
     <w:tmpl w:val="A0BE27EE"/>
@@ -11939,7 +11869,7 @@
       </w:pPr>
     </w:lvl>
   </w:abstractNum>
-  <w:abstractNum w:abstractNumId="36">
+  <w:abstractNum w:abstractNumId="37">
     <w:nsid w:val="7923177C"/>
     <w:multiLevelType w:val="multilevel"/>
     <w:tmpl w:val="ECC6071A"/>
@@ -12070,7 +12000,7 @@
       </w:rPr>
     </w:lvl>
   </w:abstractNum>
-  <w:abstractNum w:abstractNumId="37">
+  <w:abstractNum w:abstractNumId="38">
     <w:nsid w:val="7DC667A4"/>
     <w:multiLevelType w:val="multilevel"/>
     <w:tmpl w:val="3F2E368C"/>
@@ -12212,13 +12142,13 @@
     </w:lvl>
   </w:abstractNum>
   <w:num w:numId="1">
-    <w:abstractNumId w:val="37"/>
+    <w:abstractNumId w:val="38"/>
   </w:num>
   <w:num w:numId="2">
     <w:abstractNumId w:val="6"/>
   </w:num>
   <w:num w:numId="3">
-    <w:abstractNumId w:val="27"/>
+    <w:abstractNumId w:val="28"/>
     <w:lvlOverride w:ilvl="0"/>
     <w:lvlOverride w:ilvl="1">
       <w:startOverride w:val="1"/>
@@ -12246,7 +12176,7 @@
     </w:lvlOverride>
   </w:num>
   <w:num w:numId="4">
-    <w:abstractNumId w:val="31"/>
+    <w:abstractNumId w:val="32"/>
     <w:lvlOverride w:ilvl="0">
       <w:startOverride w:val="1"/>
     </w:lvlOverride>
@@ -12279,13 +12209,13 @@
     <w:abstractNumId w:val="16"/>
   </w:num>
   <w:num w:numId="6">
+    <w:abstractNumId w:val="34"/>
+  </w:num>
+  <w:num w:numId="7">
     <w:abstractNumId w:val="33"/>
   </w:num>
-  <w:num w:numId="7">
-    <w:abstractNumId w:val="32"/>
-  </w:num>
   <w:num w:numId="8">
-    <w:abstractNumId w:val="30"/>
+    <w:abstractNumId w:val="31"/>
   </w:num>
   <w:num w:numId="9">
     <w:abstractNumId w:val="11"/>
@@ -12303,10 +12233,10 @@
     <w:abstractNumId w:val="20"/>
   </w:num>
   <w:num w:numId="14">
-    <w:abstractNumId w:val="28"/>
+    <w:abstractNumId w:val="29"/>
   </w:num>
   <w:num w:numId="15">
-    <w:abstractNumId w:val="23"/>
+    <w:abstractNumId w:val="24"/>
   </w:num>
   <w:num w:numId="16">
     <w:abstractNumId w:val="6"/>
@@ -12315,7 +12245,7 @@
     <w:abstractNumId w:val="17"/>
   </w:num>
   <w:num w:numId="18">
-    <w:abstractNumId w:val="34"/>
+    <w:abstractNumId w:val="35"/>
   </w:num>
   <w:num w:numId="19">
     <w:abstractNumId w:val="6"/>
@@ -12330,13 +12260,13 @@
     <w:abstractNumId w:val="13"/>
   </w:num>
   <w:num w:numId="23">
-    <w:abstractNumId w:val="25"/>
+    <w:abstractNumId w:val="26"/>
   </w:num>
   <w:num w:numId="24">
-    <w:abstractNumId w:val="26"/>
+    <w:abstractNumId w:val="27"/>
   </w:num>
   <w:num w:numId="25">
-    <w:abstractNumId w:val="36"/>
+    <w:abstractNumId w:val="37"/>
   </w:num>
   <w:num w:numId="26">
     <w:abstractNumId w:val="5"/>
@@ -12357,7 +12287,7 @@
     <w:abstractNumId w:val="3"/>
   </w:num>
   <w:num w:numId="32">
-    <w:abstractNumId w:val="29"/>
+    <w:abstractNumId w:val="30"/>
   </w:num>
   <w:num w:numId="33">
     <w:abstractNumId w:val="19"/>
@@ -12369,7 +12299,7 @@
     <w:abstractNumId w:val="21"/>
   </w:num>
   <w:num w:numId="36">
-    <w:abstractNumId w:val="24"/>
+    <w:abstractNumId w:val="25"/>
   </w:num>
   <w:num w:numId="37">
     <w:abstractNumId w:val="12"/>
@@ -12381,10 +12311,13 @@
     <w:abstractNumId w:val="7"/>
   </w:num>
   <w:num w:numId="40">
-    <w:abstractNumId w:val="35"/>
+    <w:abstractNumId w:val="36"/>
   </w:num>
   <w:num w:numId="41">
     <w:abstractNumId w:val="8"/>
+  </w:num>
+  <w:num w:numId="42">
+    <w:abstractNumId w:val="23"/>
   </w:num>
   <w:numIdMacAtCleanup w:val="14"/>
 </w:numbering>

</xml_diff>